<commit_message>
Explained Apple.js & Snake.js
</commit_message>
<xml_diff>
--- a/Rapport-Projet-PBulle-Thibaud.docx
+++ b/Rapport-Projet-PBulle-Thibaud.docx
@@ -2832,6 +2832,41 @@
         <w:t>Variables</w:t>
       </w:r>
     </w:p>
+    <w:tbl>
+      <w:tblPr>
+        <w:tblStyle w:val="Grilledutableau"/>
+        <w:tblW w:w="0" w:type="auto"/>
+        <w:tblInd w:w="1134" w:type="dxa"/>
+        <w:tblLook w:val="04A0" w:firstRow="1" w:lastRow="0" w:firstColumn="1" w:lastColumn="0" w:noHBand="0" w:noVBand="1"/>
+      </w:tblPr>
+      <w:tblGrid>
+        <w:gridCol w:w="9060"/>
+      </w:tblGrid>
+      <w:tr>
+        <w:tc>
+          <w:tcPr>
+            <w:tcW w:w="9060" w:type="dxa"/>
+          </w:tcPr>
+          <w:p>
+            <w:pPr>
+              <w:pStyle w:val="Retraitcorpsdetexte"/>
+              <w:ind w:left="0"/>
+              <w:rPr>
+                <w:lang w:val="pt-BR"/>
+              </w:rPr>
+            </w:pPr>
+          </w:p>
+        </w:tc>
+      </w:tr>
+    </w:tbl>
+    <w:p>
+      <w:pPr>
+        <w:pStyle w:val="Retraitcorpsdetexte"/>
+        <w:rPr>
+          <w:lang w:val="pt-BR"/>
+        </w:rPr>
+      </w:pPr>
+    </w:p>
     <w:p>
       <w:pPr>
         <w:pStyle w:val="Titre2"/>
@@ -2846,6 +2881,49 @@
         <w:t>Const &amp; Let</w:t>
       </w:r>
     </w:p>
+    <w:tbl>
+      <w:tblPr>
+        <w:tblStyle w:val="Grilledutableau"/>
+        <w:tblW w:w="0" w:type="auto"/>
+        <w:tblInd w:w="1134" w:type="dxa"/>
+        <w:tblLook w:val="04A0" w:firstRow="1" w:lastRow="0" w:firstColumn="1" w:lastColumn="0" w:noHBand="0" w:noVBand="1"/>
+      </w:tblPr>
+      <w:tblGrid>
+        <w:gridCol w:w="9060"/>
+      </w:tblGrid>
+      <w:tr>
+        <w:tc>
+          <w:tcPr>
+            <w:tcW w:w="9060" w:type="dxa"/>
+          </w:tcPr>
+          <w:p>
+            <w:pPr>
+              <w:pStyle w:val="Retraitcorpsdetexte"/>
+              <w:ind w:left="0"/>
+              <w:rPr>
+                <w:lang w:val="pt-BR"/>
+              </w:rPr>
+            </w:pPr>
+          </w:p>
+        </w:tc>
+      </w:tr>
+    </w:tbl>
+    <w:p>
+      <w:pPr>
+        <w:pStyle w:val="Retraitcorpsdetexte"/>
+        <w:rPr>
+          <w:lang w:val="pt-BR"/>
+        </w:rPr>
+      </w:pPr>
+    </w:p>
+    <w:p>
+      <w:pPr>
+        <w:pStyle w:val="Retraitcorpsdetexte"/>
+        <w:rPr>
+          <w:lang w:val="pt-BR"/>
+        </w:rPr>
+      </w:pPr>
+    </w:p>
     <w:p>
       <w:pPr>
         <w:pStyle w:val="Titre1"/>
@@ -2876,6 +2954,647 @@
     </w:p>
     <w:p>
       <w:pPr>
+        <w:ind w:left="567"/>
+        <w:rPr>
+          <w:sz w:val="22"/>
+        </w:rPr>
+      </w:pPr>
+      <w:r>
+        <w:rPr>
+          <w:sz w:val="22"/>
+        </w:rPr>
+        <w:t>Cette classe en JavaScript, nommée "Apple"</w:t>
+      </w:r>
+      <w:r>
+        <w:rPr>
+          <w:sz w:val="22"/>
+        </w:rPr>
+        <w:t xml:space="preserve"> </w:t>
+      </w:r>
+      <w:r>
+        <w:rPr>
+          <w:sz w:val="22"/>
+        </w:rPr>
+        <w:t>encapsule les fonctionnalités liées à la gestion de la pomme dans le je</w:t>
+      </w:r>
+      <w:r>
+        <w:rPr>
+          <w:sz w:val="22"/>
+        </w:rPr>
+        <w:t>u</w:t>
+      </w:r>
+      <w:r>
+        <w:rPr>
+          <w:sz w:val="22"/>
+        </w:rPr>
+        <w:t xml:space="preserve">, </w:t>
+      </w:r>
+      <w:r>
+        <w:rPr>
+          <w:sz w:val="22"/>
+        </w:rPr>
+        <w:t>comme</w:t>
+      </w:r>
+      <w:r>
+        <w:rPr>
+          <w:sz w:val="22"/>
+        </w:rPr>
+        <w:t xml:space="preserve"> </w:t>
+      </w:r>
+      <w:r>
+        <w:rPr>
+          <w:sz w:val="22"/>
+        </w:rPr>
+        <w:t xml:space="preserve">l'initialisation, la génération aléatoire de position, </w:t>
+      </w:r>
+      <w:r>
+        <w:rPr>
+          <w:sz w:val="22"/>
+        </w:rPr>
+        <w:t>le draw Fruit</w:t>
+      </w:r>
+      <w:r>
+        <w:rPr>
+          <w:sz w:val="22"/>
+        </w:rPr>
+        <w:t>, et le log position</w:t>
+      </w:r>
+      <w:r>
+        <w:rPr>
+          <w:sz w:val="22"/>
+        </w:rPr>
+        <w:t>.</w:t>
+      </w:r>
+    </w:p>
+    <w:p>
+      <w:pPr>
+        <w:ind w:left="567"/>
+        <w:rPr>
+          <w:sz w:val="22"/>
+        </w:rPr>
+      </w:pPr>
+    </w:p>
+    <w:p>
+      <w:pPr>
+        <w:ind w:left="567"/>
+        <w:rPr>
+          <w:b/>
+          <w:sz w:val="22"/>
+          <w:u w:val="single"/>
+        </w:rPr>
+      </w:pPr>
+      <w:r>
+        <w:rPr>
+          <w:b/>
+          <w:sz w:val="22"/>
+          <w:u w:val="single"/>
+        </w:rPr>
+        <w:t>Constructeur :</w:t>
+      </w:r>
+    </w:p>
+    <w:p>
+      <w:pPr>
+        <w:ind w:left="567"/>
+        <w:rPr>
+          <w:sz w:val="22"/>
+        </w:rPr>
+      </w:pPr>
+      <w:r>
+        <w:rPr>
+          <w:sz w:val="22"/>
+        </w:rPr>
+        <w:t xml:space="preserve">Le Constructeur </w:t>
+      </w:r>
+      <w:r>
+        <w:rPr>
+          <w:sz w:val="22"/>
+        </w:rPr>
+        <w:t>i</w:t>
+      </w:r>
+      <w:r>
+        <w:rPr>
+          <w:sz w:val="22"/>
+        </w:rPr>
+        <w:t>nitialise la taille de la pomme</w:t>
+      </w:r>
+      <w:r>
+        <w:rPr>
+          <w:sz w:val="22"/>
+        </w:rPr>
+        <w:t xml:space="preserve"> avec </w:t>
+      </w:r>
+      <w:r>
+        <w:rPr>
+          <w:b/>
+          <w:color w:val="365F91" w:themeColor="accent1" w:themeShade="BF"/>
+          <w:sz w:val="22"/>
+        </w:rPr>
+        <w:t>unitSize</w:t>
+      </w:r>
+      <w:r>
+        <w:rPr>
+          <w:sz w:val="22"/>
+        </w:rPr>
+        <w:t xml:space="preserve">, la largeur </w:t>
+      </w:r>
+      <w:r>
+        <w:rPr>
+          <w:sz w:val="22"/>
+        </w:rPr>
+        <w:t xml:space="preserve">  </w:t>
+      </w:r>
+      <w:r>
+        <w:rPr>
+          <w:sz w:val="22"/>
+        </w:rPr>
+        <w:t xml:space="preserve">du jeu avec </w:t>
+      </w:r>
+      <w:r>
+        <w:rPr>
+          <w:b/>
+          <w:color w:val="365F91" w:themeColor="accent1" w:themeShade="BF"/>
+          <w:sz w:val="22"/>
+        </w:rPr>
+        <w:t>gameWidth</w:t>
+      </w:r>
+      <w:r>
+        <w:rPr>
+          <w:sz w:val="22"/>
+        </w:rPr>
+        <w:t>, et la hauteur du jeu</w:t>
+      </w:r>
+      <w:r>
+        <w:rPr>
+          <w:sz w:val="22"/>
+        </w:rPr>
+        <w:t xml:space="preserve"> avec</w:t>
+      </w:r>
+      <w:r>
+        <w:rPr>
+          <w:sz w:val="22"/>
+        </w:rPr>
+        <w:t xml:space="preserve"> </w:t>
+      </w:r>
+      <w:r>
+        <w:rPr>
+          <w:b/>
+          <w:color w:val="365F91" w:themeColor="accent1" w:themeShade="BF"/>
+          <w:sz w:val="22"/>
+        </w:rPr>
+        <w:t>gameHeight</w:t>
+      </w:r>
+      <w:r>
+        <w:rPr>
+          <w:sz w:val="22"/>
+        </w:rPr>
+        <w:t>.</w:t>
+      </w:r>
+      <w:r>
+        <w:rPr>
+          <w:sz w:val="22"/>
+        </w:rPr>
+        <w:br/>
+        <w:t xml:space="preserve">La position </w:t>
+      </w:r>
+      <w:r>
+        <w:rPr>
+          <w:sz w:val="22"/>
+        </w:rPr>
+        <w:t>de la pomme est définie de manière alé</w:t>
+      </w:r>
+      <w:r>
+        <w:rPr>
+          <w:sz w:val="22"/>
+        </w:rPr>
+        <w:t>atoire en appelant la fonction createRandomPosition</w:t>
+      </w:r>
+    </w:p>
+    <w:p>
+      <w:pPr>
+        <w:ind w:left="567"/>
+        <w:rPr>
+          <w:sz w:val="22"/>
+        </w:rPr>
+      </w:pPr>
+    </w:p>
+    <w:p>
+      <w:pPr>
+        <w:ind w:left="567"/>
+        <w:rPr>
+          <w:sz w:val="22"/>
+        </w:rPr>
+      </w:pPr>
+      <w:r>
+        <w:rPr>
+          <w:b/>
+          <w:sz w:val="22"/>
+          <w:u w:val="single"/>
+        </w:rPr>
+        <w:t>Méthode</w:t>
+      </w:r>
+      <w:r>
+        <w:rPr>
+          <w:b/>
+          <w:color w:val="365F91" w:themeColor="accent1" w:themeShade="BF"/>
+          <w:sz w:val="22"/>
+          <w:u w:val="single"/>
+        </w:rPr>
+        <w:t xml:space="preserve"> logPosition</w:t>
+      </w:r>
+      <w:r>
+        <w:rPr>
+          <w:b/>
+          <w:sz w:val="22"/>
+          <w:u w:val="single"/>
+        </w:rPr>
+        <w:t> :</w:t>
+      </w:r>
+      <w:r>
+        <w:rPr>
+          <w:sz w:val="22"/>
+        </w:rPr>
+        <w:br/>
+      </w:r>
+      <w:r>
+        <w:rPr>
+          <w:sz w:val="22"/>
+        </w:rPr>
+        <w:t>Affiche la position actuelle de la pomme dans la console.</w:t>
+      </w:r>
+    </w:p>
+    <w:p>
+      <w:pPr>
+        <w:ind w:left="567"/>
+        <w:rPr>
+          <w:sz w:val="22"/>
+        </w:rPr>
+      </w:pPr>
+    </w:p>
+    <w:p>
+      <w:pPr>
+        <w:ind w:left="567"/>
+      </w:pPr>
+      <w:r>
+        <w:rPr>
+          <w:b/>
+          <w:sz w:val="22"/>
+          <w:u w:val="single"/>
+        </w:rPr>
+        <w:t>Méth</w:t>
+      </w:r>
+      <w:r>
+        <w:rPr>
+          <w:b/>
+          <w:sz w:val="22"/>
+          <w:u w:val="single"/>
+        </w:rPr>
+        <w:t xml:space="preserve">ode </w:t>
+      </w:r>
+      <w:r>
+        <w:rPr>
+          <w:b/>
+          <w:color w:val="365F91" w:themeColor="accent1" w:themeShade="BF"/>
+          <w:sz w:val="22"/>
+          <w:u w:val="single"/>
+        </w:rPr>
+        <w:t>createRandomPosition</w:t>
+      </w:r>
+      <w:r>
+        <w:rPr>
+          <w:b/>
+          <w:sz w:val="22"/>
+          <w:u w:val="single"/>
+        </w:rPr>
+        <w:t> :</w:t>
+      </w:r>
+      <w:r>
+        <w:rPr>
+          <w:sz w:val="22"/>
+        </w:rPr>
+        <w:br/>
+      </w:r>
+      <w:r>
+        <w:rPr>
+          <w:sz w:val="22"/>
+        </w:rPr>
+        <w:t>Génère une position aléatoire pour la pomme à l'inté</w:t>
+      </w:r>
+      <w:r>
+        <w:rPr>
+          <w:sz w:val="22"/>
+        </w:rPr>
+        <w:t>rieur des limites du jeu et U</w:t>
+      </w:r>
+      <w:r>
+        <w:rPr>
+          <w:sz w:val="22"/>
+        </w:rPr>
+        <w:t xml:space="preserve">tilise la </w:t>
+      </w:r>
+      <w:r>
+        <w:rPr>
+          <w:sz w:val="22"/>
+        </w:rPr>
+        <w:t xml:space="preserve">fonction </w:t>
+      </w:r>
+      <w:r>
+        <w:rPr>
+          <w:b/>
+          <w:color w:val="365F91" w:themeColor="accent1" w:themeShade="BF"/>
+          <w:sz w:val="22"/>
+        </w:rPr>
+        <w:t>randomNumber(min, max)</w:t>
+      </w:r>
+      <w:r>
+        <w:rPr>
+          <w:color w:val="365F91" w:themeColor="accent1" w:themeShade="BF"/>
+          <w:sz w:val="22"/>
+        </w:rPr>
+        <w:t xml:space="preserve"> </w:t>
+      </w:r>
+      <w:r>
+        <w:rPr>
+          <w:sz w:val="22"/>
+        </w:rPr>
+        <w:t>pour déterminer les coordonnées X et Y de la pomme</w:t>
+      </w:r>
+      <w:r>
+        <w:t>.</w:t>
+      </w:r>
+    </w:p>
+    <w:p>
+      <w:pPr>
+        <w:ind w:left="567"/>
+        <w:rPr>
+          <w:sz w:val="22"/>
+        </w:rPr>
+      </w:pPr>
+      <w:r>
+        <w:rPr>
+          <w:sz w:val="22"/>
+        </w:rPr>
+        <w:t> </w:t>
+      </w:r>
+    </w:p>
+    <w:p>
+      <w:pPr>
+        <w:ind w:left="567"/>
+        <w:rPr>
+          <w:sz w:val="22"/>
+        </w:rPr>
+      </w:pPr>
+      <w:r>
+        <w:rPr>
+          <w:b/>
+          <w:sz w:val="22"/>
+          <w:u w:val="single"/>
+        </w:rPr>
+        <w:t xml:space="preserve">Méthode </w:t>
+      </w:r>
+      <w:r>
+        <w:rPr>
+          <w:b/>
+          <w:color w:val="365F91" w:themeColor="accent1" w:themeShade="BF"/>
+          <w:sz w:val="22"/>
+          <w:u w:val="single"/>
+        </w:rPr>
+        <w:t xml:space="preserve">draw(ctx, color) </w:t>
+      </w:r>
+      <w:r>
+        <w:rPr>
+          <w:b/>
+          <w:sz w:val="22"/>
+          <w:u w:val="single"/>
+        </w:rPr>
+        <w:t>:</w:t>
+      </w:r>
+      <w:r>
+        <w:rPr>
+          <w:sz w:val="22"/>
+        </w:rPr>
+        <w:br/>
+      </w:r>
+      <w:r>
+        <w:rPr>
+          <w:sz w:val="22"/>
+        </w:rPr>
+        <w:t>Dessine la pomme graphique</w:t>
+      </w:r>
+      <w:r>
+        <w:rPr>
+          <w:sz w:val="22"/>
+        </w:rPr>
+        <w:t>ment</w:t>
+      </w:r>
+      <w:r>
+        <w:rPr>
+          <w:sz w:val="22"/>
+        </w:rPr>
+        <w:t xml:space="preserve"> </w:t>
+      </w:r>
+      <w:r>
+        <w:rPr>
+          <w:sz w:val="22"/>
+        </w:rPr>
+        <w:t>avec la couleur spécifiée.</w:t>
+      </w:r>
+      <w:r>
+        <w:rPr>
+          <w:sz w:val="22"/>
+        </w:rPr>
+        <w:br/>
+      </w:r>
+      <w:r>
+        <w:rPr>
+          <w:sz w:val="22"/>
+        </w:rPr>
+        <w:t>Utilise les coordonnées de la pomme et sa taille pour dessiner un rectan</w:t>
+      </w:r>
+      <w:r>
+        <w:rPr>
+          <w:sz w:val="22"/>
+        </w:rPr>
+        <w:t>gle</w:t>
+      </w:r>
+    </w:p>
+    <w:p>
+      <w:pPr>
+        <w:ind w:left="567"/>
+        <w:rPr>
+          <w:sz w:val="22"/>
+        </w:rPr>
+      </w:pPr>
+      <w:r>
+        <w:rPr>
+          <w:sz w:val="22"/>
+        </w:rPr>
+        <w:t xml:space="preserve">qui représente </w:t>
+      </w:r>
+      <w:r>
+        <w:rPr>
+          <w:sz w:val="22"/>
+        </w:rPr>
+        <w:t>la pomme.</w:t>
+      </w:r>
+      <w:r>
+        <w:rPr>
+          <w:sz w:val="22"/>
+        </w:rPr>
+        <w:br/>
+      </w:r>
+      <w:r>
+        <w:rPr>
+          <w:sz w:val="22"/>
+        </w:rPr>
+        <w:t xml:space="preserve">Appelle </w:t>
+      </w:r>
+      <w:r>
+        <w:rPr>
+          <w:sz w:val="22"/>
+        </w:rPr>
+        <w:t xml:space="preserve">la </w:t>
+      </w:r>
+      <w:r>
+        <w:rPr>
+          <w:sz w:val="22"/>
+        </w:rPr>
+        <w:t xml:space="preserve">méthode </w:t>
+      </w:r>
+      <w:r>
+        <w:rPr>
+          <w:b/>
+          <w:color w:val="365F91" w:themeColor="accent1" w:themeShade="BF"/>
+          <w:sz w:val="22"/>
+        </w:rPr>
+        <w:t>logPosition</w:t>
+      </w:r>
+      <w:r>
+        <w:rPr>
+          <w:sz w:val="22"/>
+        </w:rPr>
+        <w:t xml:space="preserve"> pour afficher la position de la pomme.</w:t>
+      </w:r>
+    </w:p>
+    <w:p>
+      <w:pPr>
+        <w:ind w:left="567"/>
+        <w:rPr>
+          <w:sz w:val="22"/>
+        </w:rPr>
+      </w:pPr>
+      <w:r>
+        <w:rPr>
+          <w:sz w:val="22"/>
+        </w:rPr>
+        <w:t> </w:t>
+      </w:r>
+    </w:p>
+    <w:p>
+      <w:pPr>
+        <w:ind w:left="567"/>
+        <w:rPr>
+          <w:sz w:val="22"/>
+        </w:rPr>
+      </w:pPr>
+      <w:r>
+        <w:rPr>
+          <w:b/>
+          <w:sz w:val="22"/>
+          <w:u w:val="single"/>
+        </w:rPr>
+        <w:t>Méth</w:t>
+      </w:r>
+      <w:r>
+        <w:rPr>
+          <w:b/>
+          <w:sz w:val="22"/>
+          <w:u w:val="single"/>
+        </w:rPr>
+        <w:t xml:space="preserve">ode </w:t>
+      </w:r>
+      <w:r>
+        <w:rPr>
+          <w:b/>
+          <w:color w:val="365F91" w:themeColor="accent1" w:themeShade="BF"/>
+          <w:sz w:val="22"/>
+          <w:u w:val="single"/>
+        </w:rPr>
+        <w:t>randomNumber(min, max)</w:t>
+      </w:r>
+      <w:r>
+        <w:rPr>
+          <w:b/>
+          <w:color w:val="365F91" w:themeColor="accent1" w:themeShade="BF"/>
+          <w:sz w:val="22"/>
+          <w:u w:val="single"/>
+        </w:rPr>
+        <w:t xml:space="preserve"> </w:t>
+      </w:r>
+      <w:r>
+        <w:rPr>
+          <w:b/>
+          <w:sz w:val="22"/>
+          <w:u w:val="single"/>
+        </w:rPr>
+        <w:t>:</w:t>
+      </w:r>
+      <w:r>
+        <w:rPr>
+          <w:sz w:val="22"/>
+        </w:rPr>
+        <w:br/>
+      </w:r>
+      <w:r>
+        <w:rPr>
+          <w:sz w:val="22"/>
+        </w:rPr>
+        <w:t>Génère un nombre aléatoire dans la p</w:t>
+      </w:r>
+      <w:r>
+        <w:rPr>
+          <w:sz w:val="22"/>
+        </w:rPr>
+        <w:t>lage spécifiée</w:t>
+      </w:r>
+      <w:r>
+        <w:rPr>
+          <w:sz w:val="22"/>
+        </w:rPr>
+        <w:t xml:space="preserve"> (</w:t>
+      </w:r>
+      <w:r>
+        <w:rPr>
+          <w:sz w:val="22"/>
+        </w:rPr>
+        <w:t>min, max).</w:t>
+      </w:r>
+    </w:p>
+    <w:p>
+      <w:pPr>
+        <w:ind w:left="567"/>
+        <w:rPr>
+          <w:sz w:val="22"/>
+        </w:rPr>
+      </w:pPr>
+    </w:p>
+    <w:p>
+      <w:pPr>
+        <w:ind w:left="567"/>
+        <w:rPr>
+          <w:sz w:val="22"/>
+        </w:rPr>
+      </w:pPr>
+    </w:p>
+    <w:p>
+      <w:pPr>
+        <w:ind w:left="567"/>
+        <w:rPr>
+          <w:sz w:val="22"/>
+        </w:rPr>
+      </w:pPr>
+    </w:p>
+    <w:p>
+      <w:pPr>
         <w:pStyle w:val="Titre2"/>
         <w:rPr>
           <w:lang w:val="pt-BR"/>
@@ -2885,8 +3604,540 @@
         <w:rPr>
           <w:lang w:val="pt-BR"/>
         </w:rPr>
+        <w:lastRenderedPageBreak/>
         <w:t>Snake.js</w:t>
       </w:r>
+    </w:p>
+    <w:p>
+      <w:pPr>
+        <w:pStyle w:val="Retraitcorpsdetexte"/>
+        <w:rPr>
+          <w:lang w:val="pt-BR"/>
+        </w:rPr>
+      </w:pPr>
+    </w:p>
+    <w:p>
+      <w:pPr>
+        <w:ind w:left="567"/>
+        <w:rPr>
+          <w:sz w:val="22"/>
+        </w:rPr>
+      </w:pPr>
+      <w:r>
+        <w:rPr>
+          <w:sz w:val="22"/>
+        </w:rPr>
+        <w:t>Cette classe en JavaScript, appelée "Snake"</w:t>
+      </w:r>
+      <w:r>
+        <w:rPr>
+          <w:sz w:val="22"/>
+        </w:rPr>
+        <w:t xml:space="preserve"> </w:t>
+      </w:r>
+      <w:r>
+        <w:rPr>
+          <w:sz w:val="22"/>
+        </w:rPr>
+        <w:t>encapsule les fonctionnalit</w:t>
+      </w:r>
+      <w:r>
+        <w:rPr>
+          <w:sz w:val="22"/>
+        </w:rPr>
+        <w:t xml:space="preserve">és liées à la gestion du </w:t>
+      </w:r>
+      <w:r>
+        <w:rPr>
+          <w:sz w:val="22"/>
+        </w:rPr>
+        <w:t>Snake</w:t>
+      </w:r>
+      <w:r>
+        <w:rPr>
+          <w:sz w:val="22"/>
+        </w:rPr>
+        <w:t xml:space="preserve"> dans le jeu, y compris l'initialisation, le déplacement, le dessin sur le contexte graphique, et éventuellement la logique pour manger la nourriture.</w:t>
+      </w:r>
+    </w:p>
+    <w:p>
+      <w:pPr>
+        <w:ind w:left="567"/>
+        <w:rPr>
+          <w:sz w:val="22"/>
+        </w:rPr>
+      </w:pPr>
+      <w:r>
+        <w:rPr>
+          <w:sz w:val="22"/>
+        </w:rPr>
+        <w:t> </w:t>
+      </w:r>
+    </w:p>
+    <w:p>
+      <w:pPr>
+        <w:ind w:left="567"/>
+        <w:rPr>
+          <w:sz w:val="22"/>
+        </w:rPr>
+      </w:pPr>
+      <w:r>
+        <w:rPr>
+          <w:b/>
+          <w:sz w:val="22"/>
+          <w:u w:val="single"/>
+        </w:rPr>
+        <w:t>Constructeur :</w:t>
+      </w:r>
+      <w:r>
+        <w:rPr>
+          <w:sz w:val="22"/>
+        </w:rPr>
+        <w:br/>
+      </w:r>
+      <w:r>
+        <w:rPr>
+          <w:sz w:val="22"/>
+        </w:rPr>
+        <w:t>T</w:t>
+      </w:r>
+      <w:r>
+        <w:rPr>
+          <w:sz w:val="22"/>
+        </w:rPr>
+        <w:t xml:space="preserve">aille de chaque carré dans le </w:t>
+      </w:r>
+      <w:r>
+        <w:rPr>
+          <w:sz w:val="22"/>
+        </w:rPr>
+        <w:t>S</w:t>
+      </w:r>
+      <w:r>
+        <w:rPr>
+          <w:sz w:val="22"/>
+        </w:rPr>
+        <w:t>nake</w:t>
+      </w:r>
+      <w:r>
+        <w:rPr>
+          <w:sz w:val="22"/>
+        </w:rPr>
+        <w:t xml:space="preserve"> </w:t>
+      </w:r>
+      <w:r>
+        <w:rPr>
+          <w:b/>
+          <w:color w:val="365F91" w:themeColor="accent1" w:themeShade="BF"/>
+          <w:sz w:val="22"/>
+        </w:rPr>
+        <w:t>unitSize</w:t>
+      </w:r>
+      <w:r>
+        <w:rPr>
+          <w:sz w:val="22"/>
+        </w:rPr>
+        <w:t xml:space="preserve"> et crée le corps initial du </w:t>
+      </w:r>
+      <w:r>
+        <w:rPr>
+          <w:sz w:val="22"/>
+        </w:rPr>
+        <w:t xml:space="preserve">serpent en appelant la méthode </w:t>
+      </w:r>
+      <w:r>
+        <w:rPr>
+          <w:b/>
+          <w:color w:val="365F91" w:themeColor="accent1" w:themeShade="BF"/>
+          <w:sz w:val="22"/>
+        </w:rPr>
+        <w:t>cr</w:t>
+      </w:r>
+      <w:r>
+        <w:rPr>
+          <w:b/>
+          <w:color w:val="365F91" w:themeColor="accent1" w:themeShade="BF"/>
+          <w:sz w:val="22"/>
+        </w:rPr>
+        <w:t>eateInitialSnake(initialLength)</w:t>
+      </w:r>
+      <w:r>
+        <w:rPr>
+          <w:color w:val="000000" w:themeColor="text1"/>
+          <w:sz w:val="22"/>
+        </w:rPr>
+        <w:t>.</w:t>
+      </w:r>
+    </w:p>
+    <w:p>
+      <w:pPr>
+        <w:ind w:left="567"/>
+        <w:rPr>
+          <w:sz w:val="22"/>
+        </w:rPr>
+      </w:pPr>
+      <w:r>
+        <w:rPr>
+          <w:sz w:val="22"/>
+        </w:rPr>
+        <w:t> </w:t>
+      </w:r>
+    </w:p>
+    <w:p>
+      <w:pPr>
+        <w:ind w:left="567"/>
+        <w:rPr>
+          <w:sz w:val="22"/>
+        </w:rPr>
+      </w:pPr>
+      <w:r>
+        <w:rPr>
+          <w:b/>
+          <w:sz w:val="22"/>
+          <w:u w:val="single"/>
+        </w:rPr>
+        <w:t xml:space="preserve">Méthode </w:t>
+      </w:r>
+      <w:r>
+        <w:rPr>
+          <w:b/>
+          <w:color w:val="365F91" w:themeColor="accent1" w:themeShade="BF"/>
+          <w:sz w:val="22"/>
+          <w:u w:val="single"/>
+        </w:rPr>
+        <w:t>create</w:t>
+      </w:r>
+      <w:r>
+        <w:rPr>
+          <w:b/>
+          <w:color w:val="365F91" w:themeColor="accent1" w:themeShade="BF"/>
+          <w:sz w:val="22"/>
+          <w:u w:val="single"/>
+        </w:rPr>
+        <w:t>InitialSnake(initialLength)</w:t>
+      </w:r>
+      <w:r>
+        <w:rPr>
+          <w:b/>
+          <w:color w:val="365F91" w:themeColor="accent1" w:themeShade="BF"/>
+          <w:sz w:val="22"/>
+          <w:u w:val="single"/>
+        </w:rPr>
+        <w:t xml:space="preserve"> </w:t>
+      </w:r>
+      <w:r>
+        <w:rPr>
+          <w:b/>
+          <w:sz w:val="22"/>
+          <w:u w:val="single"/>
+        </w:rPr>
+        <w:t>:</w:t>
+      </w:r>
+      <w:r>
+        <w:rPr>
+          <w:sz w:val="22"/>
+        </w:rPr>
+        <w:br/>
+      </w:r>
+      <w:r>
+        <w:rPr>
+          <w:sz w:val="22"/>
+        </w:rPr>
+        <w:t>Crée le corps initial du serpen</w:t>
+      </w:r>
+      <w:r>
+        <w:rPr>
+          <w:sz w:val="22"/>
+        </w:rPr>
+        <w:t>t</w:t>
+      </w:r>
+      <w:r>
+        <w:rPr>
+          <w:sz w:val="22"/>
+        </w:rPr>
+        <w:t>.</w:t>
+      </w:r>
+      <w:r>
+        <w:rPr>
+          <w:sz w:val="22"/>
+        </w:rPr>
+        <w:br/>
+      </w:r>
+      <w:r>
+        <w:rPr>
+          <w:sz w:val="22"/>
+        </w:rPr>
+        <w:t xml:space="preserve">La longueur initiale du serpent est spécifiée </w:t>
+      </w:r>
+      <w:r>
+        <w:rPr>
+          <w:sz w:val="22"/>
+        </w:rPr>
+        <w:t xml:space="preserve">par le paramètre </w:t>
+      </w:r>
+      <w:r>
+        <w:rPr>
+          <w:b/>
+          <w:color w:val="365F91" w:themeColor="accent1" w:themeShade="BF"/>
+          <w:sz w:val="22"/>
+        </w:rPr>
+        <w:t>initialLength</w:t>
+      </w:r>
+      <w:r>
+        <w:rPr>
+          <w:sz w:val="22"/>
+        </w:rPr>
+        <w:t>.</w:t>
+      </w:r>
+    </w:p>
+    <w:p>
+      <w:pPr>
+        <w:ind w:left="567"/>
+        <w:rPr>
+          <w:sz w:val="22"/>
+        </w:rPr>
+      </w:pPr>
+      <w:r>
+        <w:rPr>
+          <w:sz w:val="22"/>
+        </w:rPr>
+        <w:t> </w:t>
+      </w:r>
+    </w:p>
+    <w:p>
+      <w:pPr>
+        <w:ind w:left="567"/>
+        <w:rPr>
+          <w:sz w:val="22"/>
+        </w:rPr>
+      </w:pPr>
+      <w:r>
+        <w:rPr>
+          <w:b/>
+          <w:sz w:val="22"/>
+          <w:u w:val="single"/>
+        </w:rPr>
+        <w:t xml:space="preserve">Méthode </w:t>
+      </w:r>
+      <w:r>
+        <w:rPr>
+          <w:b/>
+          <w:color w:val="365F91" w:themeColor="accent1" w:themeShade="BF"/>
+          <w:sz w:val="22"/>
+          <w:u w:val="single"/>
+        </w:rPr>
+        <w:t>move(xVelocity, yVelocity)</w:t>
+      </w:r>
+      <w:r>
+        <w:rPr>
+          <w:b/>
+          <w:color w:val="365F91" w:themeColor="accent1" w:themeShade="BF"/>
+          <w:sz w:val="22"/>
+          <w:u w:val="single"/>
+        </w:rPr>
+        <w:t xml:space="preserve"> </w:t>
+      </w:r>
+      <w:r>
+        <w:rPr>
+          <w:b/>
+          <w:sz w:val="22"/>
+          <w:u w:val="single"/>
+        </w:rPr>
+        <w:t>:</w:t>
+      </w:r>
+      <w:r>
+        <w:rPr>
+          <w:sz w:val="22"/>
+        </w:rPr>
+        <w:br/>
+      </w:r>
+      <w:r>
+        <w:rPr>
+          <w:sz w:val="22"/>
+        </w:rPr>
+        <w:t xml:space="preserve">Déplace le serpent en mettant à jour les coordonnées de chaque partie du corps </w:t>
+      </w:r>
+      <w:r>
+        <w:rPr>
+          <w:sz w:val="22"/>
+        </w:rPr>
+        <w:t>avec</w:t>
+      </w:r>
+      <w:r>
+        <w:rPr>
+          <w:sz w:val="22"/>
+        </w:rPr>
+        <w:t xml:space="preserve"> </w:t>
+      </w:r>
+      <w:r>
+        <w:rPr>
+          <w:b/>
+          <w:color w:val="365F91" w:themeColor="accent1" w:themeShade="BF"/>
+          <w:sz w:val="22"/>
+        </w:rPr>
+        <w:t>x</w:t>
+      </w:r>
+      <w:r>
+        <w:rPr>
+          <w:b/>
+          <w:color w:val="365F91" w:themeColor="accent1" w:themeShade="BF"/>
+          <w:sz w:val="22"/>
+        </w:rPr>
+        <w:t>Velocity</w:t>
+      </w:r>
+      <w:r>
+        <w:rPr>
+          <w:sz w:val="22"/>
+        </w:rPr>
+        <w:t xml:space="preserve"> et </w:t>
+      </w:r>
+      <w:r>
+        <w:rPr>
+          <w:b/>
+          <w:color w:val="365F91" w:themeColor="accent1" w:themeShade="BF"/>
+          <w:sz w:val="22"/>
+        </w:rPr>
+        <w:t>yVelocity</w:t>
+      </w:r>
+      <w:r>
+        <w:rPr>
+          <w:sz w:val="22"/>
+        </w:rPr>
+        <w:t>.</w:t>
+      </w:r>
+      <w:r>
+        <w:rPr>
+          <w:sz w:val="22"/>
+        </w:rPr>
+        <w:br/>
+      </w:r>
+      <w:r>
+        <w:rPr>
+          <w:sz w:val="22"/>
+        </w:rPr>
+        <w:t>Ajoute une nouvelle tête à l'avant du corps du serpent.</w:t>
+      </w:r>
+    </w:p>
+    <w:p>
+      <w:pPr>
+        <w:ind w:left="567"/>
+        <w:rPr>
+          <w:sz w:val="22"/>
+        </w:rPr>
+      </w:pPr>
+      <w:r>
+        <w:rPr>
+          <w:sz w:val="22"/>
+        </w:rPr>
+        <w:t> </w:t>
+      </w:r>
+    </w:p>
+    <w:p>
+      <w:pPr>
+        <w:ind w:left="567"/>
+        <w:rPr>
+          <w:sz w:val="22"/>
+        </w:rPr>
+      </w:pPr>
+      <w:r>
+        <w:rPr>
+          <w:b/>
+          <w:sz w:val="22"/>
+          <w:u w:val="single"/>
+        </w:rPr>
+        <w:t xml:space="preserve">Méthode </w:t>
+      </w:r>
+      <w:r>
+        <w:rPr>
+          <w:b/>
+          <w:color w:val="365F91" w:themeColor="accent1" w:themeShade="BF"/>
+          <w:sz w:val="22"/>
+          <w:u w:val="single"/>
+        </w:rPr>
+        <w:t>draw(ct</w:t>
+      </w:r>
+      <w:r>
+        <w:rPr>
+          <w:b/>
+          <w:color w:val="365F91" w:themeColor="accent1" w:themeShade="BF"/>
+          <w:sz w:val="22"/>
+          <w:u w:val="single"/>
+        </w:rPr>
+        <w:t>x, snakeColor, snakeBorder)</w:t>
+      </w:r>
+      <w:r>
+        <w:rPr>
+          <w:b/>
+          <w:color w:val="365F91" w:themeColor="accent1" w:themeShade="BF"/>
+          <w:sz w:val="22"/>
+          <w:u w:val="single"/>
+        </w:rPr>
+        <w:t xml:space="preserve"> </w:t>
+      </w:r>
+      <w:r>
+        <w:rPr>
+          <w:b/>
+          <w:sz w:val="22"/>
+          <w:u w:val="single"/>
+        </w:rPr>
+        <w:t>:</w:t>
+      </w:r>
+      <w:r>
+        <w:rPr>
+          <w:sz w:val="22"/>
+        </w:rPr>
+        <w:br/>
+      </w:r>
+      <w:r>
+        <w:rPr>
+          <w:sz w:val="22"/>
+        </w:rPr>
+        <w:t>Dessine le serpent sur le c</w:t>
+      </w:r>
+      <w:r>
+        <w:rPr>
+          <w:sz w:val="22"/>
+        </w:rPr>
+        <w:t>ontexte graphique (`ctx`).</w:t>
+      </w:r>
+      <w:r>
+        <w:rPr>
+          <w:sz w:val="22"/>
+        </w:rPr>
+        <w:br/>
+      </w:r>
+      <w:r>
+        <w:rPr>
+          <w:sz w:val="22"/>
+        </w:rPr>
+        <w:t>Chaque partie du corps du serpent est dessinée avec une couleur différente ba</w:t>
+      </w:r>
+      <w:r>
+        <w:rPr>
+          <w:sz w:val="22"/>
+        </w:rPr>
+        <w:t>sée sur la teinte (`hue`).</w:t>
+      </w:r>
+      <w:r>
+        <w:rPr>
+          <w:sz w:val="22"/>
+        </w:rPr>
+        <w:br/>
+      </w:r>
+      <w:r>
+        <w:rPr>
+          <w:sz w:val="22"/>
+        </w:rPr>
+        <w:t>La bordure du serpent est également définie avec une couleur spécifiée (`snakeBorder`).</w:t>
+      </w:r>
+    </w:p>
+    <w:p>
+      <w:pPr>
+        <w:pStyle w:val="Retraitcorpsdetexte"/>
+        <w:rPr>
+          <w:lang w:val="pt-BR"/>
+        </w:rPr>
+      </w:pPr>
     </w:p>
     <w:bookmarkEnd w:id="1"/>
     <w:p>
@@ -3276,6 +4527,41 @@
         <w:t xml:space="preserve"> :</w:t>
       </w:r>
     </w:p>
+    <w:tbl>
+      <w:tblPr>
+        <w:tblStyle w:val="Grilledutableau"/>
+        <w:tblW w:w="0" w:type="auto"/>
+        <w:tblInd w:w="1134" w:type="dxa"/>
+        <w:tblLook w:val="04A0" w:firstRow="1" w:lastRow="0" w:firstColumn="1" w:lastColumn="0" w:noHBand="0" w:noVBand="1"/>
+      </w:tblPr>
+      <w:tblGrid>
+        <w:gridCol w:w="9060"/>
+      </w:tblGrid>
+      <w:tr>
+        <w:tc>
+          <w:tcPr>
+            <w:tcW w:w="9060" w:type="dxa"/>
+          </w:tcPr>
+          <w:p>
+            <w:pPr>
+              <w:pStyle w:val="Retraitcorpsdetexte"/>
+              <w:ind w:left="0"/>
+              <w:rPr>
+                <w:lang w:val="pt-BR"/>
+              </w:rPr>
+            </w:pPr>
+          </w:p>
+        </w:tc>
+      </w:tr>
+    </w:tbl>
+    <w:p>
+      <w:pPr>
+        <w:pStyle w:val="Retraitcorpsdetexte"/>
+        <w:rPr>
+          <w:lang w:val="pt-BR"/>
+        </w:rPr>
+      </w:pPr>
+    </w:p>
     <w:p>
       <w:pPr>
         <w:pStyle w:val="Titre2"/>
@@ -3296,6 +4582,56 @@
         <w:t xml:space="preserve"> :</w:t>
       </w:r>
     </w:p>
+    <w:tbl>
+      <w:tblPr>
+        <w:tblStyle w:val="Grilledutableau"/>
+        <w:tblW w:w="0" w:type="auto"/>
+        <w:tblInd w:w="1134" w:type="dxa"/>
+        <w:tblLook w:val="04A0" w:firstRow="1" w:lastRow="0" w:firstColumn="1" w:lastColumn="0" w:noHBand="0" w:noVBand="1"/>
+      </w:tblPr>
+      <w:tblGrid>
+        <w:gridCol w:w="9060"/>
+      </w:tblGrid>
+      <w:tr>
+        <w:tc>
+          <w:tcPr>
+            <w:tcW w:w="9060" w:type="dxa"/>
+          </w:tcPr>
+          <w:p>
+            <w:pPr>
+              <w:pStyle w:val="Retraitcorpsdetexte"/>
+              <w:ind w:left="0"/>
+              <w:rPr>
+                <w:lang w:val="pt-BR"/>
+              </w:rPr>
+            </w:pPr>
+          </w:p>
+        </w:tc>
+      </w:tr>
+    </w:tbl>
+    <w:p>
+      <w:pPr>
+        <w:pStyle w:val="Retraitcorpsdetexte"/>
+        <w:ind w:left="0"/>
+        <w:rPr>
+          <w:lang w:val="pt-BR"/>
+        </w:rPr>
+      </w:pPr>
+    </w:p>
+    <w:p>
+      <w:pPr>
+        <w:pStyle w:val="Titre1"/>
+        <w:rPr>
+          <w:lang w:val="pt-BR"/>
+        </w:rPr>
+      </w:pPr>
+      <w:r>
+        <w:rPr>
+          <w:lang w:val="pt-BR"/>
+        </w:rPr>
+        <w:t>Concept de programation</w:t>
+      </w:r>
+    </w:p>
     <w:p>
       <w:pPr>
         <w:pStyle w:val="Titre2"/>
@@ -3307,21 +4643,97 @@
         <w:rPr>
           <w:lang w:val="pt-BR"/>
         </w:rPr>
-        <w:t>O</w:t>
+        <w:t xml:space="preserve">Génération aléatoire </w:t>
       </w:r>
       <w:r>
         <w:rPr>
           <w:lang w:val="pt-BR"/>
         </w:rPr>
-        <w:t>pe</w:t>
-      </w:r>
-      <w:r>
+        <w:t>:</w:t>
+      </w:r>
+    </w:p>
+    <w:tbl>
+      <w:tblPr>
+        <w:tblStyle w:val="Grilledutableau"/>
+        <w:tblW w:w="0" w:type="auto"/>
+        <w:tblInd w:w="1134" w:type="dxa"/>
+        <w:tblLook w:val="04A0" w:firstRow="1" w:lastRow="0" w:firstColumn="1" w:lastColumn="0" w:noHBand="0" w:noVBand="1"/>
+      </w:tblPr>
+      <w:tblGrid>
+        <w:gridCol w:w="9060"/>
+      </w:tblGrid>
+      <w:tr>
+        <w:tc>
+          <w:tcPr>
+            <w:tcW w:w="9060" w:type="dxa"/>
+          </w:tcPr>
+          <w:p>
+            <w:pPr>
+              <w:pStyle w:val="Retraitcorpsdetexte"/>
+              <w:ind w:left="0"/>
+              <w:rPr>
+                <w:lang w:val="pt-BR"/>
+              </w:rPr>
+            </w:pPr>
+          </w:p>
+        </w:tc>
+      </w:tr>
+    </w:tbl>
+    <w:p>
+      <w:pPr>
+        <w:pStyle w:val="Retraitcorpsdetexte"/>
         <w:rPr>
           <w:lang w:val="pt-BR"/>
         </w:rPr>
-        <w:t>rtateur Rest</w:t>
-      </w:r>
-    </w:p>
+      </w:pPr>
+    </w:p>
+    <w:p>
+      <w:pPr>
+        <w:pStyle w:val="Titre2"/>
+        <w:rPr>
+          <w:lang w:val="pt-BR"/>
+        </w:rPr>
+      </w:pPr>
+      <w:r>
+        <w:rPr>
+          <w:lang w:val="pt-BR"/>
+        </w:rPr>
+        <w:t xml:space="preserve"> </w:t>
+      </w:r>
+      <w:r>
+        <w:rPr>
+          <w:lang w:val="pt-BR"/>
+        </w:rPr>
+        <w:t>Diverses Structures de données :</w:t>
+      </w:r>
+    </w:p>
+    <w:tbl>
+      <w:tblPr>
+        <w:tblStyle w:val="Grilledutableau"/>
+        <w:tblW w:w="0" w:type="auto"/>
+        <w:tblInd w:w="1134" w:type="dxa"/>
+        <w:tblLook w:val="04A0" w:firstRow="1" w:lastRow="0" w:firstColumn="1" w:lastColumn="0" w:noHBand="0" w:noVBand="1"/>
+      </w:tblPr>
+      <w:tblGrid>
+        <w:gridCol w:w="9060"/>
+      </w:tblGrid>
+      <w:tr>
+        <w:tc>
+          <w:tcPr>
+            <w:tcW w:w="9060" w:type="dxa"/>
+          </w:tcPr>
+          <w:p>
+            <w:pPr>
+              <w:pStyle w:val="Retraitcorpsdetexte"/>
+              <w:ind w:left="0"/>
+              <w:rPr>
+                <w:lang w:val="pt-BR"/>
+              </w:rPr>
+            </w:pPr>
+          </w:p>
+        </w:tc>
+      </w:tr>
+    </w:tbl>
     <w:p>
       <w:pPr>
         <w:pStyle w:val="Retraitcorpsdetexte"/>
@@ -3332,7 +4744,7 @@
     </w:p>
     <w:p>
       <w:pPr>
-        <w:pStyle w:val="Titre1"/>
+        <w:pStyle w:val="Titre2"/>
         <w:rPr>
           <w:lang w:val="pt-BR"/>
         </w:rPr>
@@ -3341,8 +4753,49 @@
         <w:rPr>
           <w:lang w:val="pt-BR"/>
         </w:rPr>
-        <w:t>Concept de programation</w:t>
-      </w:r>
+        <w:t xml:space="preserve"> </w:t>
+      </w:r>
+      <w:r>
+        <w:rPr>
+          <w:lang w:val="pt-BR"/>
+        </w:rPr>
+        <w:t>Gestion Mémoire :</w:t>
+      </w:r>
+    </w:p>
+    <w:tbl>
+      <w:tblPr>
+        <w:tblStyle w:val="Grilledutableau"/>
+        <w:tblW w:w="0" w:type="auto"/>
+        <w:tblInd w:w="1134" w:type="dxa"/>
+        <w:tblLook w:val="04A0" w:firstRow="1" w:lastRow="0" w:firstColumn="1" w:lastColumn="0" w:noHBand="0" w:noVBand="1"/>
+      </w:tblPr>
+      <w:tblGrid>
+        <w:gridCol w:w="9060"/>
+      </w:tblGrid>
+      <w:tr>
+        <w:tc>
+          <w:tcPr>
+            <w:tcW w:w="9060" w:type="dxa"/>
+          </w:tcPr>
+          <w:p>
+            <w:pPr>
+              <w:pStyle w:val="Retraitcorpsdetexte"/>
+              <w:ind w:left="0"/>
+              <w:rPr>
+                <w:lang w:val="pt-BR"/>
+              </w:rPr>
+            </w:pPr>
+          </w:p>
+        </w:tc>
+      </w:tr>
+    </w:tbl>
+    <w:p>
+      <w:pPr>
+        <w:pStyle w:val="Retraitcorpsdetexte"/>
+        <w:rPr>
+          <w:lang w:val="pt-BR"/>
+        </w:rPr>
+      </w:pPr>
     </w:p>
     <w:p>
       <w:pPr>
@@ -3355,88 +4808,26 @@
         <w:rPr>
           <w:lang w:val="pt-BR"/>
         </w:rPr>
-        <w:t xml:space="preserve">Génération aléatoire </w:t>
+        <w:t xml:space="preserve"> </w:t>
       </w:r>
       <w:r>
         <w:rPr>
           <w:lang w:val="pt-BR"/>
         </w:rPr>
-        <w:t>:</w:t>
-      </w:r>
-    </w:p>
-    <w:p>
-      <w:pPr>
-        <w:pStyle w:val="Titre2"/>
+        <w:t xml:space="preserve">Commit </w:t>
+      </w:r>
+      <w:r>
         <w:rPr>
           <w:lang w:val="pt-BR"/>
         </w:rPr>
-      </w:pPr>
+        <w:t>L</w:t>
+      </w:r>
       <w:r>
         <w:rPr>
           <w:lang w:val="pt-BR"/>
         </w:rPr>
-        <w:t xml:space="preserve"> </w:t>
-      </w:r>
-      <w:r>
-        <w:rPr>
-          <w:lang w:val="pt-BR"/>
-        </w:rPr>
-        <w:t>Diverses Structures de données :</w:t>
-      </w:r>
-    </w:p>
-    <w:p>
-      <w:pPr>
-        <w:pStyle w:val="Titre2"/>
-        <w:rPr>
-          <w:lang w:val="pt-BR"/>
-        </w:rPr>
-      </w:pPr>
-      <w:r>
-        <w:rPr>
-          <w:lang w:val="pt-BR"/>
-        </w:rPr>
-        <w:t xml:space="preserve"> </w:t>
-      </w:r>
-      <w:r>
-        <w:rPr>
-          <w:lang w:val="pt-BR"/>
-        </w:rPr>
-        <w:t>Gestion Mémoire :</w:t>
-      </w:r>
-    </w:p>
-    <w:p>
-      <w:pPr>
-        <w:pStyle w:val="Titre2"/>
-        <w:rPr>
-          <w:lang w:val="pt-BR"/>
-        </w:rPr>
-      </w:pPr>
-      <w:r>
-        <w:rPr>
-          <w:lang w:val="pt-BR"/>
-        </w:rPr>
-        <w:t xml:space="preserve"> </w:t>
-      </w:r>
-      <w:r>
-        <w:rPr>
-          <w:lang w:val="pt-BR"/>
-        </w:rPr>
-        <w:t xml:space="preserve">Commit </w:t>
-      </w:r>
-      <w:r>
-        <w:rPr>
-          <w:lang w:val="pt-BR"/>
-        </w:rPr>
-        <w:t>L</w:t>
-      </w:r>
-      <w:r>
-        <w:rPr>
-          <w:lang w:val="pt-BR"/>
-        </w:rPr>
         <w:t>ogs</w:t>
       </w:r>
-      <w:bookmarkStart w:id="2" w:name="_GoBack"/>
-      <w:bookmarkEnd w:id="2"/>
     </w:p>
     <w:tbl>
       <w:tblPr>
@@ -3746,12 +5137,53 @@
     </w:p>
     <w:p>
       <w:pPr>
+        <w:pStyle w:val="Retraitcorpsdetexte"/>
+        <w:rPr>
+          <w:lang w:val="pt-BR"/>
+        </w:rPr>
+      </w:pPr>
+    </w:p>
+    <w:p>
+      <w:pPr>
+        <w:pStyle w:val="Retraitcorpsdetexte"/>
+        <w:rPr>
+          <w:lang w:val="pt-BR"/>
+        </w:rPr>
+      </w:pPr>
+    </w:p>
+    <w:p>
+      <w:pPr>
+        <w:pStyle w:val="Retraitcorpsdetexte"/>
+        <w:rPr>
+          <w:lang w:val="pt-BR"/>
+        </w:rPr>
+      </w:pPr>
+    </w:p>
+    <w:p>
+      <w:pPr>
+        <w:pStyle w:val="Retraitcorpsdetexte"/>
+        <w:rPr>
+          <w:lang w:val="pt-BR"/>
+        </w:rPr>
+      </w:pPr>
+    </w:p>
+    <w:p>
+      <w:pPr>
+        <w:pStyle w:val="Retraitcorpsdetexte"/>
+        <w:rPr>
+          <w:lang w:val="pt-BR"/>
+        </w:rPr>
+      </w:pPr>
+      <w:bookmarkStart w:id="2" w:name="_GoBack"/>
+      <w:bookmarkEnd w:id="2"/>
+    </w:p>
+    <w:p>
+      <w:pPr>
         <w:pStyle w:val="Titre1"/>
       </w:pPr>
       <w:bookmarkStart w:id="3" w:name="_Toc150254851"/>
       <w:bookmarkEnd w:id="0"/>
       <w:r>
-        <w:lastRenderedPageBreak/>
         <w:t>Autres</w:t>
       </w:r>
       <w:bookmarkEnd w:id="3"/>
@@ -3817,7 +5249,7 @@
       <w:headerReference w:type="default" r:id="rId13"/>
       <w:footerReference w:type="default" r:id="rId14"/>
       <w:pgSz w:w="11906" w:h="16838" w:code="9"/>
-      <w:pgMar w:top="1418" w:right="1418" w:bottom="1418" w:left="1418" w:header="709" w:footer="709" w:gutter="0"/>
+      <w:pgMar w:top="720" w:right="720" w:bottom="720" w:left="720" w:header="709" w:footer="709" w:gutter="0"/>
       <w:cols w:space="708"/>
       <w:titlePg/>
       <w:docGrid w:linePitch="360"/>
@@ -3862,9 +5294,9 @@
       <w:tblLook w:val="01E0" w:firstRow="1" w:lastRow="1" w:firstColumn="1" w:lastColumn="1" w:noHBand="0" w:noVBand="0"/>
     </w:tblPr>
     <w:tblGrid>
-      <w:gridCol w:w="3437"/>
-      <w:gridCol w:w="2607"/>
-      <w:gridCol w:w="3026"/>
+      <w:gridCol w:w="3956"/>
+      <w:gridCol w:w="3021"/>
+      <w:gridCol w:w="3489"/>
     </w:tblGrid>
     <w:tr>
       <w:trPr>
@@ -4105,7 +5537,7 @@
               <w:noProof/>
               <w:szCs w:val="16"/>
             </w:rPr>
-            <w:t>4</w:t>
+            <w:t>5</w:t>
           </w:r>
           <w:r>
             <w:rPr>
@@ -4154,7 +5586,7 @@
               <w:noProof/>
               <w:szCs w:val="16"/>
             </w:rPr>
-            <w:t>4</w:t>
+            <w:t>5</w:t>
           </w:r>
           <w:r>
             <w:rPr>
@@ -4425,9 +5857,9 @@
       <w:tblLook w:val="01E0" w:firstRow="1" w:lastRow="1" w:firstColumn="1" w:lastColumn="1" w:noHBand="0" w:noVBand="0"/>
     </w:tblPr>
     <w:tblGrid>
-      <w:gridCol w:w="2401"/>
-      <w:gridCol w:w="4398"/>
-      <w:gridCol w:w="2271"/>
+      <w:gridCol w:w="2755"/>
+      <w:gridCol w:w="5138"/>
+      <w:gridCol w:w="2573"/>
     </w:tblGrid>
     <w:tr>
       <w:trPr>
@@ -4510,7 +5942,7 @@
         <v:path o:extrusionok="f" gradientshapeok="t" o:connecttype="rect"/>
         <o:lock v:ext="edit" aspectratio="t"/>
       </v:shapetype>
-      <v:shape id="_x0000_i1060" type="#_x0000_t75" style="width:11.25pt;height:11.25pt" o:bullet="t">
+      <v:shape id="_x0000_i1165" type="#_x0000_t75" style="width:11.5pt;height:11.5pt" o:bullet="t">
         <v:imagedata r:id="rId1" o:title="BD10263_"/>
       </v:shape>
     </w:pict>
@@ -5053,6 +6485,95 @@
     </w:lvl>
   </w:abstractNum>
   <w:abstractNum w:abstractNumId="5" w15:restartNumberingAfterBreak="0">
+    <w:nsid w:val="6ED5246E"/>
+    <w:multiLevelType w:val="hybridMultilevel"/>
+    <w:tmpl w:val="D518A940"/>
+    <w:lvl w:ilvl="0" w:tplc="E7DA1542">
+      <w:start w:val="1"/>
+      <w:numFmt w:val="decimal"/>
+      <w:lvlText w:val="%1."/>
+      <w:lvlJc w:val="left"/>
+      <w:pPr>
+        <w:ind w:left="927" w:hanging="360"/>
+      </w:pPr>
+      <w:rPr>
+        <w:rFonts w:hint="default"/>
+      </w:rPr>
+    </w:lvl>
+    <w:lvl w:ilvl="1" w:tplc="100C0019" w:tentative="1">
+      <w:start w:val="1"/>
+      <w:numFmt w:val="lowerLetter"/>
+      <w:lvlText w:val="%2."/>
+      <w:lvlJc w:val="left"/>
+      <w:pPr>
+        <w:ind w:left="1647" w:hanging="360"/>
+      </w:pPr>
+    </w:lvl>
+    <w:lvl w:ilvl="2" w:tplc="100C001B" w:tentative="1">
+      <w:start w:val="1"/>
+      <w:numFmt w:val="lowerRoman"/>
+      <w:lvlText w:val="%3."/>
+      <w:lvlJc w:val="right"/>
+      <w:pPr>
+        <w:ind w:left="2367" w:hanging="180"/>
+      </w:pPr>
+    </w:lvl>
+    <w:lvl w:ilvl="3" w:tplc="100C000F" w:tentative="1">
+      <w:start w:val="1"/>
+      <w:numFmt w:val="decimal"/>
+      <w:lvlText w:val="%4."/>
+      <w:lvlJc w:val="left"/>
+      <w:pPr>
+        <w:ind w:left="3087" w:hanging="360"/>
+      </w:pPr>
+    </w:lvl>
+    <w:lvl w:ilvl="4" w:tplc="100C0019" w:tentative="1">
+      <w:start w:val="1"/>
+      <w:numFmt w:val="lowerLetter"/>
+      <w:lvlText w:val="%5."/>
+      <w:lvlJc w:val="left"/>
+      <w:pPr>
+        <w:ind w:left="3807" w:hanging="360"/>
+      </w:pPr>
+    </w:lvl>
+    <w:lvl w:ilvl="5" w:tplc="100C001B" w:tentative="1">
+      <w:start w:val="1"/>
+      <w:numFmt w:val="lowerRoman"/>
+      <w:lvlText w:val="%6."/>
+      <w:lvlJc w:val="right"/>
+      <w:pPr>
+        <w:ind w:left="4527" w:hanging="180"/>
+      </w:pPr>
+    </w:lvl>
+    <w:lvl w:ilvl="6" w:tplc="100C000F" w:tentative="1">
+      <w:start w:val="1"/>
+      <w:numFmt w:val="decimal"/>
+      <w:lvlText w:val="%7."/>
+      <w:lvlJc w:val="left"/>
+      <w:pPr>
+        <w:ind w:left="5247" w:hanging="360"/>
+      </w:pPr>
+    </w:lvl>
+    <w:lvl w:ilvl="7" w:tplc="100C0019" w:tentative="1">
+      <w:start w:val="1"/>
+      <w:numFmt w:val="lowerLetter"/>
+      <w:lvlText w:val="%8."/>
+      <w:lvlJc w:val="left"/>
+      <w:pPr>
+        <w:ind w:left="5967" w:hanging="360"/>
+      </w:pPr>
+    </w:lvl>
+    <w:lvl w:ilvl="8" w:tplc="100C001B" w:tentative="1">
+      <w:start w:val="1"/>
+      <w:numFmt w:val="lowerRoman"/>
+      <w:lvlText w:val="%9."/>
+      <w:lvlJc w:val="right"/>
+      <w:pPr>
+        <w:ind w:left="6687" w:hanging="180"/>
+      </w:pPr>
+    </w:lvl>
+  </w:abstractNum>
+  <w:abstractNum w:abstractNumId="6" w15:restartNumberingAfterBreak="0">
     <w:nsid w:val="72C23E62"/>
     <w:multiLevelType w:val="hybridMultilevel"/>
     <w:tmpl w:val="43F2295C"/>
@@ -5157,6 +6678,9 @@
     <w:abstractNumId w:val="4"/>
   </w:num>
   <w:num w:numId="6">
+    <w:abstractNumId w:val="6"/>
+  </w:num>
+  <w:num w:numId="7">
     <w:abstractNumId w:val="5"/>
   </w:num>
   <w:numIdMacAtCleanup w:val="6"/>
@@ -6318,6 +7842,51 @@
       <w:szCs w:val="24"/>
     </w:rPr>
   </w:style>
+  <w:style w:type="paragraph" w:styleId="Paragraphedeliste">
+    <w:name w:val="List Paragraph"/>
+    <w:basedOn w:val="Normal"/>
+    <w:uiPriority w:val="34"/>
+    <w:qFormat/>
+    <w:rsid w:val="00215B83"/>
+    <w:pPr>
+      <w:ind w:left="720"/>
+      <w:contextualSpacing/>
+    </w:pPr>
+  </w:style>
+  <w:style w:type="paragraph" w:styleId="Sous-titre">
+    <w:name w:val="Subtitle"/>
+    <w:basedOn w:val="Normal"/>
+    <w:next w:val="Normal"/>
+    <w:link w:val="Sous-titreCar"/>
+    <w:qFormat/>
+    <w:rsid w:val="005C06C9"/>
+    <w:pPr>
+      <w:numPr>
+        <w:ilvl w:val="1"/>
+      </w:numPr>
+      <w:spacing w:after="160"/>
+    </w:pPr>
+    <w:rPr>
+      <w:rFonts w:eastAsiaTheme="minorEastAsia" w:cstheme="minorBidi"/>
+      <w:color w:val="5A5A5A" w:themeColor="text1" w:themeTint="A5"/>
+      <w:spacing w:val="15"/>
+      <w:sz w:val="22"/>
+      <w:szCs w:val="22"/>
+    </w:rPr>
+  </w:style>
+  <w:style w:type="character" w:customStyle="1" w:styleId="Sous-titreCar">
+    <w:name w:val="Sous-titre Car"/>
+    <w:basedOn w:val="Policepardfaut"/>
+    <w:link w:val="Sous-titre"/>
+    <w:rsid w:val="005C06C9"/>
+    <w:rPr>
+      <w:rFonts w:eastAsiaTheme="minorEastAsia" w:cstheme="minorBidi"/>
+      <w:color w:val="5A5A5A" w:themeColor="text1" w:themeTint="A5"/>
+      <w:spacing w:val="15"/>
+      <w:sz w:val="22"/>
+      <w:szCs w:val="22"/>
+    </w:rPr>
+  </w:style>
 </w:styles>
 </file>
 
@@ -6901,7 +8470,7 @@
 </file>
 
 <file path=customXml/itemProps4.xml><?xml version="1.0" encoding="utf-8"?>
-<ds:datastoreItem xmlns:ds="http://schemas.openxmlformats.org/officeDocument/2006/customXml" ds:itemID="{ACE0DC95-AADB-450A-B7EC-B02B4D5541F5}">
+<ds:datastoreItem xmlns:ds="http://schemas.openxmlformats.org/officeDocument/2006/customXml" ds:itemID="{81BAFC3C-A6DC-4D3A-93A4-A5603E0A34C9}">
   <ds:schemaRefs>
     <ds:schemaRef ds:uri="http://schemas.openxmlformats.org/officeDocument/2006/bibliography"/>
   </ds:schemaRefs>

</xml_diff>